<commit_message>
Building Web Applications with Asp.Net: Adding Login Capabilities to the site
</commit_message>
<xml_diff>
--- a/Latest Resume.docx
+++ b/Latest Resume.docx
@@ -31,39 +31,98 @@
     <w:p>
       <w:pPr>
         <w:spacing w:after="0" w:line="240" w:lineRule="auto"/>
-        <w:jc w:val="right"/>
-        <w:rPr>
-          <w:rFonts w:ascii="Arial" w:eastAsia="Arial" w:hAnsi="Arial" w:cs="Arial"/>
-          <w:b/>
-          <w:sz w:val="20"/>
-        </w:rPr>
-      </w:pPr>
-      <w:r>
-        <w:rPr>
-          <w:rFonts w:ascii="Arial" w:eastAsia="Arial" w:hAnsi="Arial" w:cs="Arial"/>
-          <w:b/>
-          <w:sz w:val="20"/>
-        </w:rPr>
-        <w:t xml:space="preserve">JoRossitto@hotmail.com </w:t>
-      </w:r>
-      <w:proofErr w:type="gramStart"/>
-      <w:r>
-        <w:rPr>
-          <w:rFonts w:ascii="Arial" w:eastAsia="Arial" w:hAnsi="Arial" w:cs="Arial"/>
-          <w:b/>
-          <w:sz w:val="20"/>
-        </w:rPr>
-        <w:t xml:space="preserve">   (</w:t>
-      </w:r>
-      <w:proofErr w:type="gramEnd"/>
-      <w:r>
-        <w:rPr>
-          <w:rFonts w:ascii="Arial" w:eastAsia="Arial" w:hAnsi="Arial" w:cs="Arial"/>
-          <w:b/>
-          <w:sz w:val="20"/>
-        </w:rPr>
-        <w:t>860)836-2972</w:t>
-      </w:r>
+        <w:rPr>
+          <w:rFonts w:ascii="Arial" w:eastAsia="Arial" w:hAnsi="Arial" w:cs="Arial"/>
+          <w:b/>
+          <w:sz w:val="20"/>
+        </w:rPr>
+      </w:pPr>
+      <w:r>
+        <w:rPr>
+          <w:rFonts w:ascii="Arial" w:eastAsia="Arial" w:hAnsi="Arial" w:cs="Arial"/>
+          <w:b/>
+          <w:sz w:val="20"/>
+        </w:rPr>
+        <w:t xml:space="preserve">Email: </w:t>
+      </w:r>
+      <w:r>
+        <w:rPr>
+          <w:rFonts w:ascii="Arial" w:eastAsia="Arial" w:hAnsi="Arial" w:cs="Arial"/>
+          <w:b/>
+          <w:sz w:val="20"/>
+        </w:rPr>
+        <w:t xml:space="preserve">JoRossitto@hotmail.com    </w:t>
+      </w:r>
+      <w:bookmarkStart w:id="0" w:name="_GoBack"/>
+      <w:bookmarkEnd w:id="0"/>
+    </w:p>
+    <w:p>
+      <w:pPr>
+        <w:spacing w:after="0" w:line="240" w:lineRule="auto"/>
+        <w:rPr>
+          <w:rFonts w:ascii="Arial" w:eastAsia="Arial" w:hAnsi="Arial" w:cs="Arial"/>
+          <w:b/>
+          <w:sz w:val="20"/>
+        </w:rPr>
+      </w:pPr>
+      <w:r>
+        <w:rPr>
+          <w:rFonts w:ascii="Arial" w:eastAsia="Arial" w:hAnsi="Arial" w:cs="Arial"/>
+          <w:b/>
+          <w:sz w:val="20"/>
+        </w:rPr>
+        <w:t>Phone:</w:t>
+      </w:r>
+      <w:r>
+        <w:rPr>
+          <w:rFonts w:ascii="Arial" w:eastAsia="Arial" w:hAnsi="Arial" w:cs="Arial"/>
+          <w:b/>
+          <w:sz w:val="20"/>
+        </w:rPr>
+        <w:t>(860)836-2972</w:t>
+      </w:r>
+    </w:p>
+    <w:p>
+      <w:pPr>
+        <w:spacing w:after="0" w:line="240" w:lineRule="auto"/>
+        <w:rPr>
+          <w:rFonts w:ascii="Arial" w:eastAsia="Arial" w:hAnsi="Arial" w:cs="Arial"/>
+          <w:b/>
+          <w:sz w:val="20"/>
+        </w:rPr>
+      </w:pPr>
+      <w:r>
+        <w:rPr>
+          <w:rFonts w:ascii="Arial" w:eastAsia="Arial" w:hAnsi="Arial" w:cs="Arial"/>
+          <w:b/>
+          <w:sz w:val="20"/>
+        </w:rPr>
+        <w:t>LinkedIn:</w:t>
+      </w:r>
+    </w:p>
+    <w:p>
+      <w:pPr>
+        <w:spacing w:after="0" w:line="240" w:lineRule="auto"/>
+      </w:pPr>
+      <w:r>
+        <w:rPr>
+          <w:rFonts w:ascii="Arial" w:eastAsia="Arial" w:hAnsi="Arial" w:cs="Arial"/>
+          <w:b/>
+          <w:sz w:val="20"/>
+        </w:rPr>
+        <w:t>GitHub:</w:t>
+      </w:r>
+      <w:r>
+        <w:t xml:space="preserve"> </w:t>
+      </w:r>
+      <w:hyperlink r:id="rId5" w:history="1">
+        <w:r>
+          <w:rPr>
+            <w:rStyle w:val="Hyperlink"/>
+          </w:rPr>
+          <w:t>https://github.com/jorossitto/github-upload</w:t>
+        </w:r>
+      </w:hyperlink>
     </w:p>
     <w:p>
       <w:pPr>
@@ -365,7 +424,70 @@
           <w:rFonts w:ascii="Arial" w:eastAsia="Arial" w:hAnsi="Arial" w:cs="Arial"/>
           <w:sz w:val="20"/>
         </w:rPr>
-        <w:t xml:space="preserve"> Java, C++, Python, C#, HTML, HTML5, CSS, Visual Basic, SQL, Shell, Bash</w:t>
+        <w:t xml:space="preserve"> </w:t>
+      </w:r>
+      <w:r>
+        <w:rPr>
+          <w:rFonts w:ascii="Arial" w:eastAsia="Arial" w:hAnsi="Arial" w:cs="Arial"/>
+          <w:sz w:val="20"/>
+        </w:rPr>
+        <w:t>C#,</w:t>
+      </w:r>
+      <w:r>
+        <w:rPr>
+          <w:rFonts w:ascii="Arial" w:eastAsia="Arial" w:hAnsi="Arial" w:cs="Arial"/>
+          <w:sz w:val="20"/>
+        </w:rPr>
+        <w:t xml:space="preserve"> </w:t>
+      </w:r>
+      <w:r>
+        <w:rPr>
+          <w:rFonts w:ascii="Arial" w:eastAsia="Arial" w:hAnsi="Arial" w:cs="Arial"/>
+          <w:sz w:val="20"/>
+        </w:rPr>
+        <w:t>SQL,</w:t>
+      </w:r>
+      <w:r>
+        <w:rPr>
+          <w:rFonts w:ascii="Arial" w:eastAsia="Arial" w:hAnsi="Arial" w:cs="Arial"/>
+          <w:sz w:val="20"/>
+        </w:rPr>
+        <w:t xml:space="preserve"> </w:t>
+      </w:r>
+      <w:r>
+        <w:rPr>
+          <w:rFonts w:ascii="Arial" w:eastAsia="Arial" w:hAnsi="Arial" w:cs="Arial"/>
+          <w:sz w:val="20"/>
+        </w:rPr>
+        <w:t>Python,</w:t>
+      </w:r>
+      <w:r>
+        <w:rPr>
+          <w:rFonts w:ascii="Arial" w:eastAsia="Arial" w:hAnsi="Arial" w:cs="Arial"/>
+          <w:sz w:val="20"/>
+        </w:rPr>
+        <w:t xml:space="preserve"> </w:t>
+      </w:r>
+      <w:r>
+        <w:rPr>
+          <w:rFonts w:ascii="Arial" w:eastAsia="Arial" w:hAnsi="Arial" w:cs="Arial"/>
+          <w:sz w:val="20"/>
+        </w:rPr>
+        <w:t>Visual Basic,</w:t>
+      </w:r>
+      <w:r>
+        <w:rPr>
+          <w:rFonts w:ascii="Arial" w:eastAsia="Arial" w:hAnsi="Arial" w:cs="Arial"/>
+          <w:sz w:val="20"/>
+        </w:rPr>
+        <w:t xml:space="preserve"> </w:t>
+      </w:r>
+      <w:r>
+        <w:rPr>
+          <w:rFonts w:ascii="Arial" w:eastAsia="Arial" w:hAnsi="Arial" w:cs="Arial"/>
+          <w:sz w:val="20"/>
+        </w:rPr>
+        <w:t>Java, C++, HTML, HTML5, CSS, Shell, Bash</w:t>
       </w:r>
       <w:r>
         <w:rPr>
@@ -1048,8 +1170,6 @@
         </w:rPr>
         <w:t xml:space="preserve">, CT  </w:t>
       </w:r>
-      <w:bookmarkStart w:id="0" w:name="_GoBack"/>
-      <w:bookmarkEnd w:id="0"/>
     </w:p>
     <w:p>
       <w:pPr>
@@ -1179,21 +1299,12 @@
           <w:sz w:val="20"/>
         </w:rPr>
       </w:pPr>
-      <w:proofErr w:type="gramStart"/>
-      <w:r>
-        <w:rPr>
-          <w:rFonts w:ascii="Arial" w:eastAsia="Arial" w:hAnsi="Arial" w:cs="Arial"/>
-          <w:sz w:val="20"/>
-        </w:rPr>
-        <w:t>Handled</w:t>
-      </w:r>
-      <w:proofErr w:type="gramEnd"/>
-      <w:r>
-        <w:rPr>
-          <w:rFonts w:ascii="Arial" w:eastAsia="Arial" w:hAnsi="Arial" w:cs="Arial"/>
-          <w:sz w:val="20"/>
-        </w:rPr>
-        <w:t xml:space="preserve"> SAP pulls and integration in various custom databases</w:t>
+      <w:r>
+        <w:rPr>
+          <w:rFonts w:ascii="Arial" w:eastAsia="Arial" w:hAnsi="Arial" w:cs="Arial"/>
+          <w:sz w:val="20"/>
+        </w:rPr>
+        <w:t>Handled SAP pulls and integration in various custom databases</w:t>
       </w:r>
     </w:p>
     <w:p>
@@ -1346,23 +1457,7 @@
           <w:rFonts w:ascii="Arial" w:eastAsia="Arial" w:hAnsi="Arial" w:cs="Arial"/>
           <w:sz w:val="20"/>
         </w:rPr>
-        <w:t xml:space="preserve">Helped customers visualize their data </w:t>
-      </w:r>
-      <w:proofErr w:type="gramStart"/>
-      <w:r>
-        <w:rPr>
-          <w:rFonts w:ascii="Arial" w:eastAsia="Arial" w:hAnsi="Arial" w:cs="Arial"/>
-          <w:sz w:val="20"/>
-        </w:rPr>
-        <w:t>in order to</w:t>
-      </w:r>
-      <w:proofErr w:type="gramEnd"/>
-      <w:r>
-        <w:rPr>
-          <w:rFonts w:ascii="Arial" w:eastAsia="Arial" w:hAnsi="Arial" w:cs="Arial"/>
-          <w:sz w:val="20"/>
-        </w:rPr>
-        <w:t xml:space="preserve"> make better business decisions in real time </w:t>
+        <w:t xml:space="preserve">Helped customers visualize their data in order to make better business decisions in real time </w:t>
       </w:r>
     </w:p>
     <w:p>
@@ -1388,23 +1483,7 @@
           <w:rFonts w:ascii="Arial" w:eastAsia="Arial" w:hAnsi="Arial" w:cs="Arial"/>
           <w:sz w:val="20"/>
         </w:rPr>
-        <w:t xml:space="preserve">Lead </w:t>
-      </w:r>
-      <w:proofErr w:type="gramStart"/>
-      <w:r>
-        <w:rPr>
-          <w:rFonts w:ascii="Arial" w:eastAsia="Arial" w:hAnsi="Arial" w:cs="Arial"/>
-          <w:sz w:val="20"/>
-        </w:rPr>
-        <w:t>several</w:t>
-      </w:r>
-      <w:proofErr w:type="gramEnd"/>
-      <w:r>
-        <w:rPr>
-          <w:rFonts w:ascii="Arial" w:eastAsia="Arial" w:hAnsi="Arial" w:cs="Arial"/>
-          <w:sz w:val="20"/>
-        </w:rPr>
-        <w:t xml:space="preserve"> database upgrades from excel to their current format in either access or python </w:t>
+        <w:t xml:space="preserve">Lead several database upgrades from excel to their current format in either access or python </w:t>
       </w:r>
     </w:p>
     <w:p>
@@ -1431,23 +1510,7 @@
           <w:rFonts w:ascii="Arial" w:eastAsia="Arial" w:hAnsi="Arial" w:cs="Arial"/>
           <w:sz w:val="20"/>
         </w:rPr>
-        <w:t xml:space="preserve">Used machine learning to translate </w:t>
-      </w:r>
-      <w:proofErr w:type="gramStart"/>
-      <w:r>
-        <w:rPr>
-          <w:rFonts w:ascii="Arial" w:eastAsia="Arial" w:hAnsi="Arial" w:cs="Arial"/>
-          <w:sz w:val="20"/>
-        </w:rPr>
-        <w:t>proof read</w:t>
-      </w:r>
-      <w:proofErr w:type="gramEnd"/>
-      <w:r>
-        <w:rPr>
-          <w:rFonts w:ascii="Arial" w:eastAsia="Arial" w:hAnsi="Arial" w:cs="Arial"/>
-          <w:sz w:val="20"/>
-        </w:rPr>
-        <w:t xml:space="preserve"> </w:t>
+        <w:t xml:space="preserve">Used machine learning to translate proof read </w:t>
       </w:r>
       <w:r>
         <w:rPr>
@@ -1565,6 +1628,7 @@
           <w:rFonts w:ascii="Arial" w:eastAsia="Arial" w:hAnsi="Arial" w:cs="Arial"/>
           <w:sz w:val="20"/>
         </w:rPr>
+        <w:lastRenderedPageBreak/>
         <w:t>Perfect MFA scores from all my customers on all my projects</w:t>
       </w:r>
     </w:p>
@@ -1619,24 +1683,7 @@
           <w:rFonts w:ascii="Arial" w:eastAsia="Arial" w:hAnsi="Arial" w:cs="Arial"/>
           <w:sz w:val="20"/>
         </w:rPr>
-        <w:lastRenderedPageBreak/>
-        <w:t xml:space="preserve">Requirements gathering from customers to engineer solutions with minimal applied pivots and scope growth </w:t>
-      </w:r>
-      <w:proofErr w:type="gramStart"/>
-      <w:r>
-        <w:rPr>
-          <w:rFonts w:ascii="Arial" w:eastAsia="Arial" w:hAnsi="Arial" w:cs="Arial"/>
-          <w:sz w:val="20"/>
-        </w:rPr>
-        <w:t>in order to</w:t>
-      </w:r>
-      <w:proofErr w:type="gramEnd"/>
-      <w:r>
-        <w:rPr>
-          <w:rFonts w:ascii="Arial" w:eastAsia="Arial" w:hAnsi="Arial" w:cs="Arial"/>
-          <w:sz w:val="20"/>
-        </w:rPr>
-        <w:t xml:space="preserve"> better achieve the needs of the customer while maintaining our projected timeline</w:t>
+        <w:t>Requirements gathering from customers to engineer solutions with minimal applied pivots and scope growth in order to better achieve the needs of the customer while maintaining our projected timeline</w:t>
       </w:r>
     </w:p>
     <w:p>
@@ -2308,23 +2355,7 @@
           <w:rFonts w:ascii="Arial" w:eastAsia="Arial" w:hAnsi="Arial" w:cs="Arial"/>
           <w:sz w:val="20"/>
         </w:rPr>
-        <w:t xml:space="preserve">Hires and trains new employees and </w:t>
-      </w:r>
-      <w:proofErr w:type="gramStart"/>
-      <w:r>
-        <w:rPr>
-          <w:rFonts w:ascii="Arial" w:eastAsia="Arial" w:hAnsi="Arial" w:cs="Arial"/>
-          <w:sz w:val="20"/>
-        </w:rPr>
-        <w:t>provides</w:t>
-      </w:r>
-      <w:proofErr w:type="gramEnd"/>
-      <w:r>
-        <w:rPr>
-          <w:rFonts w:ascii="Arial" w:eastAsia="Arial" w:hAnsi="Arial" w:cs="Arial"/>
-          <w:sz w:val="20"/>
-        </w:rPr>
-        <w:t xml:space="preserve"> onsite supervision when needed. </w:t>
+        <w:t xml:space="preserve">Hires and trains new employees and provides onsite supervision when needed. </w:t>
       </w:r>
     </w:p>
     <w:p>
@@ -2655,7 +2686,7 @@
       </w:pPr>
     </w:pPrDefault>
   </w:docDefaults>
-  <w:latentStyles w:defLockedState="0" w:defUIPriority="99" w:defSemiHidden="0" w:defUnhideWhenUsed="0" w:defQFormat="0" w:count="376">
+  <w:latentStyles w:defLockedState="0" w:defUIPriority="99" w:defSemiHidden="0" w:defUnhideWhenUsed="0" w:defQFormat="0" w:count="375">
     <w:lsdException w:name="Normal" w:uiPriority="0" w:qFormat="1"/>
     <w:lsdException w:name="heading 1" w:uiPriority="9" w:qFormat="1"/>
     <w:lsdException w:name="heading 2" w:semiHidden="1" w:uiPriority="9" w:unhideWhenUsed="1" w:qFormat="1"/>
@@ -3031,7 +3062,6 @@
     <w:lsdException w:name="Smart Hyperlink" w:semiHidden="1" w:unhideWhenUsed="1"/>
     <w:lsdException w:name="Hashtag" w:semiHidden="1" w:unhideWhenUsed="1"/>
     <w:lsdException w:name="Unresolved Mention" w:semiHidden="1" w:unhideWhenUsed="1"/>
-    <w:lsdException w:name="Smart Link" w:semiHidden="1" w:unhideWhenUsed="1"/>
   </w:latentStyles>
   <w:style w:type="paragraph" w:default="1" w:styleId="Normal">
     <w:name w:val="Normal"/>
@@ -3063,6 +3093,18 @@
     <w:uiPriority w:val="99"/>
     <w:semiHidden/>
     <w:unhideWhenUsed/>
+  </w:style>
+  <w:style w:type="character" w:styleId="Hyperlink">
+    <w:name w:val="Hyperlink"/>
+    <w:basedOn w:val="DefaultParagraphFont"/>
+    <w:uiPriority w:val="99"/>
+    <w:semiHidden/>
+    <w:unhideWhenUsed/>
+    <w:rsid w:val="004076CC"/>
+    <w:rPr>
+      <w:color w:val="0000FF"/>
+      <w:u w:val="single"/>
+    </w:rPr>
   </w:style>
 </w:styles>
 </file>

</xml_diff>

<commit_message>
Asp.Net Core 3.0: The Mvc Request Life Cycle
</commit_message>
<xml_diff>
--- a/Latest Resume.docx
+++ b/Latest Resume.docx
@@ -79,6 +79,8 @@
         </w:rPr>
         <w:t>(860)836-2972</w:t>
       </w:r>
+      <w:bookmarkStart w:id="0" w:name="_GoBack"/>
+      <w:bookmarkEnd w:id="0"/>
     </w:p>
     <w:p>
       <w:pPr>
@@ -96,6 +98,32 @@
           <w:sz w:val="20"/>
         </w:rPr>
         <w:t>LinkedIn:</w:t>
+      </w:r>
+      <w:r>
+        <w:rPr>
+          <w:rFonts w:ascii="Arial" w:eastAsia="Arial" w:hAnsi="Arial" w:cs="Arial"/>
+          <w:b/>
+          <w:sz w:val="20"/>
+        </w:rPr>
+        <w:t xml:space="preserve"> </w:t>
+      </w:r>
+      <w:r>
+        <w:rPr>
+          <w:rStyle w:val="vanity-namedomain"/>
+          <w:rFonts w:ascii="Segoe UI" w:hAnsi="Segoe UI" w:cs="Segoe UI"/>
+          <w:bdr w:val="none" w:sz="0" w:space="0" w:color="auto" w:frame="1"/>
+          <w:shd w:val="clear" w:color="auto" w:fill="FFFFFF"/>
+        </w:rPr>
+        <w:t>www.linkedin.com/in/</w:t>
+      </w:r>
+      <w:r>
+        <w:rPr>
+          <w:rStyle w:val="vanity-namedisplay-name"/>
+          <w:rFonts w:ascii="Segoe UI" w:hAnsi="Segoe UI" w:cs="Segoe UI"/>
+          <w:bdr w:val="none" w:sz="0" w:space="0" w:color="auto" w:frame="1"/>
+          <w:shd w:val="clear" w:color="auto" w:fill="FFFFFF"/>
+        </w:rPr>
+        <w:t>joseph-rossitto</w:t>
       </w:r>
     </w:p>
     <w:p>
@@ -429,7 +457,124 @@
           <w:rFonts w:ascii="Arial" w:eastAsia="Arial" w:hAnsi="Arial" w:cs="Arial"/>
           <w:sz w:val="20"/>
         </w:rPr>
-        <w:t>C#,</w:t>
+        <w:t>C#, SQL,</w:t>
+      </w:r>
+      <w:r>
+        <w:rPr>
+          <w:rFonts w:ascii="Arial" w:eastAsia="Arial" w:hAnsi="Arial" w:cs="Arial"/>
+          <w:sz w:val="20"/>
+        </w:rPr>
+        <w:t xml:space="preserve"> T-SQL,</w:t>
+      </w:r>
+      <w:r>
+        <w:rPr>
+          <w:rFonts w:ascii="Arial" w:eastAsia="Arial" w:hAnsi="Arial" w:cs="Arial"/>
+          <w:sz w:val="20"/>
+        </w:rPr>
+        <w:t xml:space="preserve"> Python, Visual Basic, </w:t>
+      </w:r>
+      <w:r>
+        <w:rPr>
+          <w:rFonts w:ascii="Arial" w:eastAsia="Arial" w:hAnsi="Arial" w:cs="Arial"/>
+          <w:sz w:val="20"/>
+        </w:rPr>
+        <w:t xml:space="preserve">VBA, C++, HTML, HTML5, CSS, </w:t>
+      </w:r>
+      <w:r>
+        <w:rPr>
+          <w:rFonts w:ascii="Arial" w:eastAsia="Arial" w:hAnsi="Arial" w:cs="Arial"/>
+          <w:sz w:val="20"/>
+        </w:rPr>
+        <w:t>Java, Shell, Bash</w:t>
+      </w:r>
+      <w:r>
+        <w:rPr>
+          <w:rFonts w:ascii="Arial" w:eastAsia="Arial" w:hAnsi="Arial" w:cs="Arial"/>
+          <w:sz w:val="20"/>
+        </w:rPr>
+        <w:t xml:space="preserve">, </w:t>
+      </w:r>
+      <w:r>
+        <w:rPr>
+          <w:rFonts w:ascii="Arial" w:eastAsia="Arial" w:hAnsi="Arial" w:cs="Arial"/>
+          <w:sz w:val="20"/>
+        </w:rPr>
+        <w:t>Batch</w:t>
+      </w:r>
+      <w:r>
+        <w:rPr>
+          <w:rFonts w:ascii="Arial" w:eastAsia="Arial" w:hAnsi="Arial" w:cs="Arial"/>
+          <w:sz w:val="20"/>
+        </w:rPr>
+        <w:t xml:space="preserve">, </w:t>
+      </w:r>
+      <w:proofErr w:type="spellStart"/>
+      <w:r>
+        <w:rPr>
+          <w:rFonts w:ascii="Arial" w:eastAsia="Arial" w:hAnsi="Arial" w:cs="Arial"/>
+          <w:sz w:val="20"/>
+        </w:rPr>
+        <w:t>jquery</w:t>
+      </w:r>
+      <w:proofErr w:type="spellEnd"/>
+      <w:r>
+        <w:rPr>
+          <w:rFonts w:ascii="Arial" w:eastAsia="Arial" w:hAnsi="Arial" w:cs="Arial"/>
+          <w:sz w:val="20"/>
+        </w:rPr>
+        <w:t xml:space="preserve">, </w:t>
+      </w:r>
+      <w:r>
+        <w:rPr>
+          <w:rFonts w:ascii="Arial" w:eastAsia="Arial" w:hAnsi="Arial" w:cs="Arial"/>
+          <w:sz w:val="20"/>
+        </w:rPr>
+        <w:t>node.js</w:t>
+      </w:r>
+    </w:p>
+    <w:p>
+      <w:pPr>
+        <w:spacing w:after="0" w:line="240" w:lineRule="auto"/>
+        <w:rPr>
+          <w:rFonts w:ascii="Arial" w:eastAsia="Arial" w:hAnsi="Arial" w:cs="Arial"/>
+          <w:sz w:val="20"/>
+        </w:rPr>
+      </w:pPr>
+      <w:r>
+        <w:rPr>
+          <w:rFonts w:ascii="Arial" w:eastAsia="Arial" w:hAnsi="Arial" w:cs="Arial"/>
+          <w:b/>
+          <w:sz w:val="20"/>
+        </w:rPr>
+        <w:t>Software</w:t>
+      </w:r>
+      <w:r>
+        <w:rPr>
+          <w:rFonts w:ascii="Arial" w:eastAsia="Arial" w:hAnsi="Arial" w:cs="Arial"/>
+          <w:sz w:val="20"/>
+        </w:rPr>
+        <w:t xml:space="preserve">: </w:t>
+      </w:r>
+      <w:r>
+        <w:rPr>
+          <w:rFonts w:ascii="Arial" w:eastAsia="Arial" w:hAnsi="Arial" w:cs="Arial"/>
+          <w:sz w:val="20"/>
+        </w:rPr>
+        <w:t>.Net</w:t>
+      </w:r>
+      <w:r>
+        <w:rPr>
+          <w:rFonts w:ascii="Arial" w:eastAsia="Arial" w:hAnsi="Arial" w:cs="Arial"/>
+          <w:sz w:val="20"/>
+        </w:rPr>
+        <w:t xml:space="preserve"> Core</w:t>
+      </w:r>
+      <w:r>
+        <w:rPr>
+          <w:rFonts w:ascii="Arial" w:eastAsia="Arial" w:hAnsi="Arial" w:cs="Arial"/>
+          <w:sz w:val="20"/>
+        </w:rPr>
+        <w:t>,</w:t>
       </w:r>
       <w:r>
         <w:rPr>
@@ -443,194 +588,7 @@
           <w:rFonts w:ascii="Arial" w:eastAsia="Arial" w:hAnsi="Arial" w:cs="Arial"/>
           <w:sz w:val="20"/>
         </w:rPr>
-        <w:t>SQL,</w:t>
-      </w:r>
-      <w:r>
-        <w:rPr>
-          <w:rFonts w:ascii="Arial" w:eastAsia="Arial" w:hAnsi="Arial" w:cs="Arial"/>
-          <w:sz w:val="20"/>
-        </w:rPr>
-        <w:t xml:space="preserve"> T-SQL,</w:t>
-      </w:r>
-      <w:r>
-        <w:rPr>
-          <w:rFonts w:ascii="Arial" w:eastAsia="Arial" w:hAnsi="Arial" w:cs="Arial"/>
-          <w:sz w:val="20"/>
-        </w:rPr>
-        <w:t xml:space="preserve"> </w:t>
-      </w:r>
-      <w:r>
-        <w:rPr>
-          <w:rFonts w:ascii="Arial" w:eastAsia="Arial" w:hAnsi="Arial" w:cs="Arial"/>
-          <w:sz w:val="20"/>
-        </w:rPr>
-        <w:t>Python,</w:t>
-      </w:r>
-      <w:r>
-        <w:rPr>
-          <w:rFonts w:ascii="Arial" w:eastAsia="Arial" w:hAnsi="Arial" w:cs="Arial"/>
-          <w:sz w:val="20"/>
-        </w:rPr>
-        <w:t xml:space="preserve"> </w:t>
-      </w:r>
-      <w:r>
-        <w:rPr>
-          <w:rFonts w:ascii="Arial" w:eastAsia="Arial" w:hAnsi="Arial" w:cs="Arial"/>
-          <w:sz w:val="20"/>
-        </w:rPr>
-        <w:t>Visual Basic,</w:t>
-      </w:r>
-      <w:r>
-        <w:rPr>
-          <w:rFonts w:ascii="Arial" w:eastAsia="Arial" w:hAnsi="Arial" w:cs="Arial"/>
-          <w:sz w:val="20"/>
-        </w:rPr>
-        <w:t xml:space="preserve"> </w:t>
-      </w:r>
-      <w:r>
-        <w:rPr>
-          <w:rFonts w:ascii="Arial" w:eastAsia="Arial" w:hAnsi="Arial" w:cs="Arial"/>
-          <w:sz w:val="20"/>
-        </w:rPr>
-        <w:t>VBA</w:t>
-      </w:r>
-      <w:r>
-        <w:rPr>
-          <w:rFonts w:ascii="Arial" w:eastAsia="Arial" w:hAnsi="Arial" w:cs="Arial"/>
-          <w:sz w:val="20"/>
-        </w:rPr>
-        <w:t xml:space="preserve">, </w:t>
-      </w:r>
-      <w:r>
-        <w:rPr>
-          <w:rFonts w:ascii="Arial" w:eastAsia="Arial" w:hAnsi="Arial" w:cs="Arial"/>
-          <w:sz w:val="20"/>
-        </w:rPr>
-        <w:t>C++, HTML, HTML5, CSS,</w:t>
-      </w:r>
-      <w:r>
-        <w:rPr>
-          <w:rFonts w:ascii="Arial" w:eastAsia="Arial" w:hAnsi="Arial" w:cs="Arial"/>
-          <w:sz w:val="20"/>
-        </w:rPr>
-        <w:t xml:space="preserve"> </w:t>
-      </w:r>
-      <w:r>
-        <w:rPr>
-          <w:rFonts w:ascii="Arial" w:eastAsia="Arial" w:hAnsi="Arial" w:cs="Arial"/>
-          <w:sz w:val="20"/>
-        </w:rPr>
-        <w:t>Java, Shell, Bash</w:t>
-      </w:r>
-      <w:r>
-        <w:rPr>
-          <w:rFonts w:ascii="Arial" w:eastAsia="Arial" w:hAnsi="Arial" w:cs="Arial"/>
-          <w:sz w:val="20"/>
-        </w:rPr>
-        <w:t xml:space="preserve">, </w:t>
-      </w:r>
-      <w:r>
-        <w:rPr>
-          <w:rFonts w:ascii="Arial" w:eastAsia="Arial" w:hAnsi="Arial" w:cs="Arial"/>
-          <w:sz w:val="20"/>
-        </w:rPr>
-        <w:t>Batch</w:t>
-      </w:r>
-      <w:r>
-        <w:rPr>
-          <w:rFonts w:ascii="Arial" w:eastAsia="Arial" w:hAnsi="Arial" w:cs="Arial"/>
-          <w:sz w:val="20"/>
-        </w:rPr>
-        <w:t xml:space="preserve">, </w:t>
-      </w:r>
-      <w:proofErr w:type="spellStart"/>
-      <w:r>
-        <w:rPr>
-          <w:rFonts w:ascii="Arial" w:eastAsia="Arial" w:hAnsi="Arial" w:cs="Arial"/>
-          <w:sz w:val="20"/>
-        </w:rPr>
-        <w:t>jquery</w:t>
-      </w:r>
-      <w:proofErr w:type="spellEnd"/>
-      <w:r>
-        <w:rPr>
-          <w:rFonts w:ascii="Arial" w:eastAsia="Arial" w:hAnsi="Arial" w:cs="Arial"/>
-          <w:sz w:val="20"/>
-        </w:rPr>
-        <w:t xml:space="preserve">, </w:t>
-      </w:r>
-      <w:r>
-        <w:rPr>
-          <w:rFonts w:ascii="Arial" w:eastAsia="Arial" w:hAnsi="Arial" w:cs="Arial"/>
-          <w:sz w:val="20"/>
-        </w:rPr>
-        <w:t>node.js</w:t>
-      </w:r>
-    </w:p>
-    <w:p>
-      <w:pPr>
-        <w:spacing w:after="0" w:line="240" w:lineRule="auto"/>
-        <w:rPr>
-          <w:rFonts w:ascii="Arial" w:eastAsia="Arial" w:hAnsi="Arial" w:cs="Arial"/>
-          <w:sz w:val="20"/>
-        </w:rPr>
-      </w:pPr>
-      <w:r>
-        <w:rPr>
-          <w:rFonts w:ascii="Arial" w:eastAsia="Arial" w:hAnsi="Arial" w:cs="Arial"/>
-          <w:b/>
-          <w:sz w:val="20"/>
-        </w:rPr>
-        <w:t>Software</w:t>
-      </w:r>
-      <w:r>
-        <w:rPr>
-          <w:rFonts w:ascii="Arial" w:eastAsia="Arial" w:hAnsi="Arial" w:cs="Arial"/>
-          <w:sz w:val="20"/>
-        </w:rPr>
-        <w:t xml:space="preserve">: </w:t>
-      </w:r>
-      <w:r>
-        <w:rPr>
-          <w:rFonts w:ascii="Arial" w:eastAsia="Arial" w:hAnsi="Arial" w:cs="Arial"/>
-          <w:sz w:val="20"/>
-        </w:rPr>
-        <w:t>.Net</w:t>
-      </w:r>
-      <w:r>
-        <w:rPr>
-          <w:rFonts w:ascii="Arial" w:eastAsia="Arial" w:hAnsi="Arial" w:cs="Arial"/>
-          <w:sz w:val="20"/>
-        </w:rPr>
-        <w:t xml:space="preserve"> Core</w:t>
-      </w:r>
-      <w:r>
-        <w:rPr>
-          <w:rFonts w:ascii="Arial" w:eastAsia="Arial" w:hAnsi="Arial" w:cs="Arial"/>
-          <w:sz w:val="20"/>
-        </w:rPr>
-        <w:t>,</w:t>
-      </w:r>
-      <w:r>
-        <w:rPr>
-          <w:rFonts w:ascii="Arial" w:eastAsia="Arial" w:hAnsi="Arial" w:cs="Arial"/>
-          <w:sz w:val="20"/>
-        </w:rPr>
-        <w:t xml:space="preserve"> </w:t>
-      </w:r>
-      <w:r>
-        <w:rPr>
-          <w:rFonts w:ascii="Arial" w:eastAsia="Arial" w:hAnsi="Arial" w:cs="Arial"/>
-          <w:sz w:val="20"/>
-        </w:rPr>
-        <w:t>SAP,</w:t>
-      </w:r>
-      <w:r>
-        <w:rPr>
-          <w:rFonts w:ascii="Arial" w:eastAsia="Arial" w:hAnsi="Arial" w:cs="Arial"/>
-          <w:sz w:val="20"/>
-        </w:rPr>
-        <w:t xml:space="preserve"> </w:t>
+        <w:t xml:space="preserve">SAP, </w:t>
       </w:r>
       <w:r>
         <w:rPr>
@@ -1062,16 +1020,7 @@
           <w:rFonts w:ascii="Arial" w:eastAsia="Arial" w:hAnsi="Arial" w:cs="Arial"/>
           <w:sz w:val="20"/>
         </w:rPr>
-        <w:t>Qt</w:t>
-      </w:r>
-      <w:bookmarkStart w:id="0" w:name="_GoBack"/>
-      <w:bookmarkEnd w:id="0"/>
-      <w:r>
-        <w:rPr>
-          <w:rFonts w:ascii="Arial" w:eastAsia="Arial" w:hAnsi="Arial" w:cs="Arial"/>
-          <w:sz w:val="20"/>
-        </w:rPr>
-        <w:t>py</w:t>
+        <w:t>Qtpy</w:t>
       </w:r>
       <w:proofErr w:type="spellEnd"/>
       <w:r>
@@ -1212,15 +1161,7 @@
           <w:sz w:val="20"/>
         </w:rPr>
         <w:tab/>
-        <w:t xml:space="preserve"> </w:t>
-      </w:r>
-      <w:r>
-        <w:rPr>
-          <w:rFonts w:ascii="Arial" w:eastAsia="Arial" w:hAnsi="Arial" w:cs="Arial"/>
-          <w:b/>
-          <w:sz w:val="20"/>
-        </w:rPr>
-        <w:t>June 17</w:t>
+        <w:t xml:space="preserve"> June 17</w:t>
       </w:r>
       <w:r>
         <w:rPr>
@@ -1247,23 +1188,7 @@
           <w:b/>
           <w:sz w:val="20"/>
         </w:rPr>
-        <w:t xml:space="preserve"> </w:t>
-      </w:r>
-      <w:r>
-        <w:rPr>
-          <w:rFonts w:ascii="Arial" w:eastAsia="Arial" w:hAnsi="Arial" w:cs="Arial"/>
-          <w:b/>
-          <w:sz w:val="20"/>
-        </w:rPr>
-        <w:t xml:space="preserve">- </w:t>
-      </w:r>
-      <w:r>
-        <w:rPr>
-          <w:rFonts w:ascii="Arial" w:eastAsia="Arial" w:hAnsi="Arial" w:cs="Arial"/>
-          <w:b/>
-          <w:sz w:val="20"/>
-        </w:rPr>
-        <w:t>Current</w:t>
+        <w:t xml:space="preserve"> - Current</w:t>
       </w:r>
     </w:p>
     <w:p>
@@ -1284,28 +1209,7 @@
           <w:rFonts w:ascii="Arial" w:eastAsia="Arial" w:hAnsi="Arial" w:cs="Arial"/>
           <w:sz w:val="20"/>
         </w:rPr>
-        <w:t>FPI</w:t>
-      </w:r>
-      <w:r>
-        <w:rPr>
-          <w:rFonts w:ascii="Arial" w:eastAsia="Arial" w:hAnsi="Arial" w:cs="Arial"/>
-          <w:sz w:val="20"/>
-        </w:rPr>
-        <w:t xml:space="preserve">, </w:t>
-      </w:r>
-      <w:r>
-        <w:rPr>
-          <w:rFonts w:ascii="Arial" w:eastAsia="Arial" w:hAnsi="Arial" w:cs="Arial"/>
-          <w:sz w:val="20"/>
-        </w:rPr>
-        <w:t>Agawam Mass</w:t>
-      </w:r>
-      <w:r>
-        <w:rPr>
-          <w:rFonts w:ascii="Arial" w:eastAsia="Arial" w:hAnsi="Arial" w:cs="Arial"/>
-          <w:sz w:val="20"/>
-        </w:rPr>
-        <w:t xml:space="preserve">  </w:t>
+        <w:t xml:space="preserve">FPI, Agawam Mass  </w:t>
       </w:r>
     </w:p>
     <w:p>
@@ -1555,7 +1459,6 @@
           <w:b/>
           <w:sz w:val="20"/>
         </w:rPr>
-        <w:lastRenderedPageBreak/>
         <w:t>Lead</w:t>
       </w:r>
       <w:r>
@@ -3446,6 +3349,16 @@
       <w:u w:val="single"/>
     </w:rPr>
   </w:style>
+  <w:style w:type="character" w:customStyle="1" w:styleId="vanity-namedomain">
+    <w:name w:val="vanity-name__domain"/>
+    <w:basedOn w:val="DefaultParagraphFont"/>
+    <w:rsid w:val="008B1531"/>
+  </w:style>
+  <w:style w:type="character" w:customStyle="1" w:styleId="vanity-namedisplay-name">
+    <w:name w:val="vanity-name__display-name"/>
+    <w:basedOn w:val="DefaultParagraphFont"/>
+    <w:rsid w:val="008B1531"/>
+  </w:style>
 </w:styles>
 </file>
 

</xml_diff>

<commit_message>
Improving .Netcore MVC apps using extension points : Getting the most out of mvc
</commit_message>
<xml_diff>
--- a/Latest Resume.docx
+++ b/Latest Resume.docx
@@ -718,84 +718,101 @@
         </w:rPr>
         <w:t>, Visual Studio</w:t>
       </w:r>
+      <w:r>
+        <w:rPr>
+          <w:rFonts w:ascii="Arial" w:eastAsia="Arial" w:hAnsi="Arial" w:cs="Arial"/>
+          <w:sz w:val="20"/>
+        </w:rPr>
+        <w:t xml:space="preserve">, </w:t>
+      </w:r>
+      <w:r>
+        <w:rPr>
+          <w:rFonts w:ascii="Helvetica" w:hAnsi="Helvetica" w:cs="Helvetica"/>
+          <w:color w:val="000000"/>
+          <w:sz w:val="18"/>
+          <w:szCs w:val="18"/>
+          <w:shd w:val="clear" w:color="auto" w:fill="FFFBDE"/>
+        </w:rPr>
+        <w:t>ASP.NET</w:t>
+      </w:r>
+    </w:p>
+    <w:p>
+      <w:pPr>
+        <w:spacing w:after="20" w:line="240" w:lineRule="auto"/>
+        <w:rPr>
+          <w:rFonts w:ascii="Arial" w:eastAsia="Arial" w:hAnsi="Arial" w:cs="Arial"/>
+          <w:sz w:val="20"/>
+        </w:rPr>
+      </w:pPr>
+      <w:r>
+        <w:rPr>
+          <w:rFonts w:ascii="Arial" w:eastAsia="Arial" w:hAnsi="Arial" w:cs="Arial"/>
+          <w:b/>
+          <w:sz w:val="20"/>
+        </w:rPr>
+        <w:t>Hardware:</w:t>
+      </w:r>
+      <w:r>
+        <w:rPr>
+          <w:rFonts w:ascii="Arial" w:eastAsia="Arial" w:hAnsi="Arial" w:cs="Arial"/>
+          <w:sz w:val="20"/>
+        </w:rPr>
+        <w:t xml:space="preserve"> Desktops, Laptops, Mobile Devices, Workstations and Windows Servers </w:t>
+      </w:r>
+    </w:p>
+    <w:p>
+      <w:pPr>
+        <w:spacing w:after="20" w:line="240" w:lineRule="auto"/>
+        <w:rPr>
+          <w:rFonts w:ascii="Arial" w:eastAsia="Arial" w:hAnsi="Arial" w:cs="Arial"/>
+          <w:sz w:val="20"/>
+        </w:rPr>
+      </w:pPr>
+      <w:r>
+        <w:rPr>
+          <w:rFonts w:ascii="Arial" w:eastAsia="Arial" w:hAnsi="Arial" w:cs="Arial"/>
+          <w:b/>
+          <w:sz w:val="20"/>
+        </w:rPr>
+        <w:t>Operating Platforms</w:t>
+      </w:r>
+      <w:r>
+        <w:rPr>
+          <w:rFonts w:ascii="Arial" w:eastAsia="Arial" w:hAnsi="Arial" w:cs="Arial"/>
+          <w:sz w:val="20"/>
+        </w:rPr>
+        <w:t xml:space="preserve">: Windows XP, Vista, Windows 7, Windows 8, Mac, Windows 10, Linux </w:t>
+      </w:r>
+    </w:p>
+    <w:p>
+      <w:pPr>
+        <w:spacing w:after="0" w:line="240" w:lineRule="auto"/>
+        <w:rPr>
+          <w:rFonts w:ascii="Arial" w:eastAsia="Arial" w:hAnsi="Arial" w:cs="Arial"/>
+          <w:sz w:val="20"/>
+        </w:rPr>
+      </w:pPr>
+    </w:p>
+    <w:p>
+      <w:pPr>
+        <w:spacing w:before="120" w:after="60" w:line="240" w:lineRule="auto"/>
+        <w:jc w:val="center"/>
+        <w:rPr>
+          <w:rFonts w:ascii="Arial" w:eastAsia="Arial" w:hAnsi="Arial" w:cs="Arial"/>
+          <w:b/>
+          <w:sz w:val="20"/>
+        </w:rPr>
+      </w:pPr>
+      <w:r>
+        <w:rPr>
+          <w:rFonts w:ascii="Arial" w:eastAsia="Arial" w:hAnsi="Arial" w:cs="Arial"/>
+          <w:b/>
+          <w:sz w:val="20"/>
+        </w:rPr>
+        <w:t>EDUCATION:</w:t>
+      </w:r>
       <w:bookmarkStart w:id="0" w:name="_GoBack"/>
       <w:bookmarkEnd w:id="0"/>
-    </w:p>
-    <w:p>
-      <w:pPr>
-        <w:spacing w:after="20" w:line="240" w:lineRule="auto"/>
-        <w:rPr>
-          <w:rFonts w:ascii="Arial" w:eastAsia="Arial" w:hAnsi="Arial" w:cs="Arial"/>
-          <w:sz w:val="20"/>
-        </w:rPr>
-      </w:pPr>
-      <w:r>
-        <w:rPr>
-          <w:rFonts w:ascii="Arial" w:eastAsia="Arial" w:hAnsi="Arial" w:cs="Arial"/>
-          <w:b/>
-          <w:sz w:val="20"/>
-        </w:rPr>
-        <w:t>Hardware:</w:t>
-      </w:r>
-      <w:r>
-        <w:rPr>
-          <w:rFonts w:ascii="Arial" w:eastAsia="Arial" w:hAnsi="Arial" w:cs="Arial"/>
-          <w:sz w:val="20"/>
-        </w:rPr>
-        <w:t xml:space="preserve"> Desktops, Laptops, Mobile Devices, Workstations and Windows Servers </w:t>
-      </w:r>
-    </w:p>
-    <w:p>
-      <w:pPr>
-        <w:spacing w:after="20" w:line="240" w:lineRule="auto"/>
-        <w:rPr>
-          <w:rFonts w:ascii="Arial" w:eastAsia="Arial" w:hAnsi="Arial" w:cs="Arial"/>
-          <w:sz w:val="20"/>
-        </w:rPr>
-      </w:pPr>
-      <w:r>
-        <w:rPr>
-          <w:rFonts w:ascii="Arial" w:eastAsia="Arial" w:hAnsi="Arial" w:cs="Arial"/>
-          <w:b/>
-          <w:sz w:val="20"/>
-        </w:rPr>
-        <w:t>Operating Platforms</w:t>
-      </w:r>
-      <w:r>
-        <w:rPr>
-          <w:rFonts w:ascii="Arial" w:eastAsia="Arial" w:hAnsi="Arial" w:cs="Arial"/>
-          <w:sz w:val="20"/>
-        </w:rPr>
-        <w:t xml:space="preserve">: Windows XP, Vista, Windows 7, Windows 8, Mac, Windows 10, Linux </w:t>
-      </w:r>
-    </w:p>
-    <w:p>
-      <w:pPr>
-        <w:spacing w:after="0" w:line="240" w:lineRule="auto"/>
-        <w:rPr>
-          <w:rFonts w:ascii="Arial" w:eastAsia="Arial" w:hAnsi="Arial" w:cs="Arial"/>
-          <w:sz w:val="20"/>
-        </w:rPr>
-      </w:pPr>
-    </w:p>
-    <w:p>
-      <w:pPr>
-        <w:spacing w:before="120" w:after="60" w:line="240" w:lineRule="auto"/>
-        <w:jc w:val="center"/>
-        <w:rPr>
-          <w:rFonts w:ascii="Arial" w:eastAsia="Arial" w:hAnsi="Arial" w:cs="Arial"/>
-          <w:b/>
-          <w:sz w:val="20"/>
-        </w:rPr>
-      </w:pPr>
-      <w:r>
-        <w:rPr>
-          <w:rFonts w:ascii="Arial" w:eastAsia="Arial" w:hAnsi="Arial" w:cs="Arial"/>
-          <w:b/>
-          <w:sz w:val="20"/>
-        </w:rPr>
-        <w:t>EDUCATION:</w:t>
-      </w:r>
     </w:p>
     <w:p>
       <w:pPr>

</xml_diff>